<commit_message>
Crud ado.net empleado js
</commit_message>
<xml_diff>
--- a/RespuestaTomasV2.docx
+++ b/RespuestaTomasV2.docx
@@ -55,6 +55,267 @@
           <w:lang w:val="es-ES"/>
         </w:rPr>
         <w:t>SQL Server es un sistema de gestión de bases de datos relacional (RDBMS) desarrollado por Microsoft que permite almacenar, consultar y manipular datos utilizando SQL.</w:t>
+      </w:r>
+    </w:p>
+    <w:p>
+      <w:pPr>
+        <w:rPr>
+          <w:lang w:val="es-ES"/>
+        </w:rPr>
+      </w:pPr>
+      <w:r>
+        <w:rPr>
+          <w:lang w:val="es-ES"/>
+        </w:rPr>
+        <w:t>En SQL existen funciones de agregado, escalares, de conversión, manejo de NULL, funciones de ventana y funciones definidas por el usuario.</w:t>
+      </w:r>
+    </w:p>
+    <w:p>
+      <w:pPr>
+        <w:rPr>
+          <w:lang w:val="es-ES"/>
+        </w:rPr>
+      </w:pPr>
+      <w:r>
+        <w:rPr>
+          <w:lang w:val="es-ES"/>
+        </w:rPr>
+        <w:t>| Tipo       | Ejemplo           |</w:t>
+      </w:r>
+    </w:p>
+    <w:p>
+      <w:pPr>
+        <w:rPr>
+          <w:lang w:val="es-ES"/>
+        </w:rPr>
+      </w:pPr>
+      <w:r>
+        <w:rPr>
+          <w:lang w:val="es-ES"/>
+        </w:rPr>
+        <w:t>| ---------- | ----------------- |</w:t>
+      </w:r>
+    </w:p>
+    <w:p>
+      <w:pPr>
+        <w:rPr>
+          <w:lang w:val="es-ES"/>
+        </w:rPr>
+      </w:pPr>
+      <w:r>
+        <w:rPr>
+          <w:lang w:val="es-ES"/>
+        </w:rPr>
+        <w:t>| Agregado</w:t>
+      </w:r>
+      <w:r>
+        <w:rPr>
+          <w:lang w:val="es-ES"/>
+        </w:rPr>
+        <w:t xml:space="preserve"> (</w:t>
+      </w:r>
+      <w:r>
+        <w:rPr>
+          <w:lang w:val="es-ES"/>
+        </w:rPr>
+        <w:t>Trabajan fila por fila y devuelven un solo valor por fila.</w:t>
+      </w:r>
+      <w:r>
+        <w:rPr>
+          <w:lang w:val="es-ES"/>
+        </w:rPr>
+        <w:t>)</w:t>
+      </w:r>
+      <w:r>
+        <w:rPr>
+          <w:lang w:val="es-ES"/>
+        </w:rPr>
+        <w:t xml:space="preserve">   | `SUM()`           |</w:t>
+      </w:r>
+    </w:p>
+    <w:p>
+      <w:pPr>
+        <w:rPr>
+          <w:lang w:val="es-ES"/>
+        </w:rPr>
+      </w:pPr>
+      <w:r>
+        <w:rPr>
+          <w:lang w:val="es-ES"/>
+        </w:rPr>
+        <w:t xml:space="preserve">| Escalar  </w:t>
+      </w:r>
+      <w:r>
+        <w:rPr>
+          <w:lang w:val="es-ES"/>
+        </w:rPr>
+        <w:t>(</w:t>
+      </w:r>
+      <w:r>
+        <w:rPr>
+          <w:lang w:val="es-ES"/>
+        </w:rPr>
+        <w:t>Trabajan fila por fila y devuelven un solo valor por fila.</w:t>
+      </w:r>
+      <w:r>
+        <w:rPr>
+          <w:lang w:val="es-ES"/>
+        </w:rPr>
+        <w:t xml:space="preserve">)    </w:t>
+      </w:r>
+      <w:r>
+        <w:rPr>
+          <w:lang w:val="es-ES"/>
+        </w:rPr>
+        <w:t xml:space="preserve">  | `UPPER()`       |</w:t>
+      </w:r>
+    </w:p>
+    <w:p>
+      <w:pPr>
+        <w:rPr>
+          <w:lang w:val="es-ES"/>
+        </w:rPr>
+      </w:pPr>
+      <w:r>
+        <w:rPr>
+          <w:lang w:val="es-ES"/>
+        </w:rPr>
+        <w:t xml:space="preserve">| Conversión </w:t>
+      </w:r>
+      <w:r>
+        <w:rPr>
+          <w:lang w:val="es-ES"/>
+        </w:rPr>
+        <w:t>(</w:t>
+      </w:r>
+      <w:r>
+        <w:rPr>
+          <w:lang w:val="es-ES"/>
+        </w:rPr>
+        <w:t>Cambian el tipo de dato.</w:t>
+      </w:r>
+      <w:r>
+        <w:rPr>
+          <w:lang w:val="es-ES"/>
+        </w:rPr>
+        <w:t xml:space="preserve">)                                                          </w:t>
+      </w:r>
+      <w:r>
+        <w:rPr>
+          <w:lang w:val="es-ES"/>
+        </w:rPr>
+        <w:t>| `CAST()`          |</w:t>
+      </w:r>
+    </w:p>
+    <w:p>
+      <w:pPr>
+        <w:rPr>
+          <w:lang w:val="es-ES"/>
+        </w:rPr>
+      </w:pPr>
+      <w:r>
+        <w:rPr>
+          <w:lang w:val="es-ES"/>
+        </w:rPr>
+        <w:t xml:space="preserve">| NULL </w:t>
+      </w:r>
+      <w:r>
+        <w:rPr>
+          <w:lang w:val="es-ES"/>
+        </w:rPr>
+        <w:t>(</w:t>
+      </w:r>
+      <w:r>
+        <w:rPr>
+          <w:lang w:val="es-ES"/>
+        </w:rPr>
+        <w:t>Manejan valores nulos.</w:t>
+      </w:r>
+      <w:r>
+        <w:rPr>
+          <w:lang w:val="es-ES"/>
+        </w:rPr>
+        <w:t>)</w:t>
+      </w:r>
+      <w:r>
+        <w:rPr>
+          <w:lang w:val="es-ES"/>
+        </w:rPr>
+        <w:t xml:space="preserve">    </w:t>
+      </w:r>
+      <w:r>
+        <w:rPr>
+          <w:lang w:val="es-ES"/>
+        </w:rPr>
+        <w:t xml:space="preserve">                                                                    </w:t>
+      </w:r>
+      <w:r>
+        <w:rPr>
+          <w:lang w:val="es-ES"/>
+        </w:rPr>
+        <w:t>| `ISNULL()`     |</w:t>
+      </w:r>
+    </w:p>
+    <w:p>
+      <w:pPr>
+        <w:rPr>
+          <w:lang w:val="es-ES"/>
+        </w:rPr>
+      </w:pPr>
+      <w:r>
+        <w:rPr>
+          <w:lang w:val="es-ES"/>
+        </w:rPr>
+        <w:t xml:space="preserve">| Ventana </w:t>
+      </w:r>
+      <w:r>
+        <w:rPr>
+          <w:lang w:val="es-ES"/>
+        </w:rPr>
+        <w:t>(</w:t>
+      </w:r>
+      <w:r>
+        <w:rPr>
+          <w:lang w:val="es-ES"/>
+        </w:rPr>
+        <w:t>Calculan valores sin agrupar filas.</w:t>
+      </w:r>
+      <w:r>
+        <w:rPr>
+          <w:lang w:val="es-ES"/>
+        </w:rPr>
+        <w:t>)</w:t>
+      </w:r>
+      <w:r>
+        <w:rPr>
+          <w:lang w:val="es-ES"/>
+        </w:rPr>
+        <w:t xml:space="preserve">  </w:t>
+      </w:r>
+      <w:r>
+        <w:rPr>
+          <w:lang w:val="es-ES"/>
+        </w:rPr>
+        <w:t xml:space="preserve">                                          </w:t>
+      </w:r>
+      <w:r>
+        <w:rPr>
+          <w:lang w:val="es-ES"/>
+        </w:rPr>
+        <w:t xml:space="preserve"> | `ROW_NUMBER()`    |</w:t>
+      </w:r>
+    </w:p>
+    <w:p>
+      <w:pPr>
+        <w:rPr>
+          <w:lang w:val="es-ES"/>
+        </w:rPr>
+      </w:pPr>
+      <w:r>
+        <w:rPr>
+          <w:lang w:val="es-ES"/>
+        </w:rPr>
+        <w:t>| Usuario (UDF)   | `CREATE FUNCTION` |</w:t>
       </w:r>
     </w:p>
     <w:p>
@@ -341,6 +602,7 @@
         <w:rPr>
           <w:lang w:val="es-ES"/>
         </w:rPr>
+        <w:lastRenderedPageBreak/>
         <w:t>C) TOTAL()</w:t>
       </w:r>
       <w:r>
@@ -484,272 +746,272 @@
         <w:pStyle w:val="Ttulo1"/>
       </w:pPr>
       <w:r>
+        <w:t>Sección 2 – C#</w:t>
+      </w:r>
+    </w:p>
+    <w:p>
+      <w:r>
+        <w:t>¿Qué es C#?</w:t>
+      </w:r>
+    </w:p>
+    <w:p>
+      <w:pPr>
+        <w:rPr>
+          <w:lang w:val="es-ES"/>
+        </w:rPr>
+      </w:pPr>
+      <w:r>
+        <w:rPr>
+          <w:highlight w:val="yellow"/>
+          <w:lang w:val="es-ES"/>
+        </w:rPr>
+        <w:t>C# es un lenguaje de programación moderno, robusto y orientado a objetos desarrollado por Microsoft. Forma parte de la plataforma .NET y se utiliza para crear aplicaciones de escritorio, web, servicios, videojuegos y aplicaciones móviles.</w:t>
+      </w:r>
+    </w:p>
+    <w:p>
+      <w:pPr>
+        <w:rPr>
+          <w:lang w:val="es-ES"/>
+        </w:rPr>
+      </w:pPr>
+      <w:r>
+        <w:rPr>
+          <w:lang w:val="es-ES"/>
+        </w:rPr>
+        <w:t xml:space="preserve">6. ¿Cuál de los siguientes es un tipo primitivo </w:t>
+      </w:r>
+      <w:r>
+        <w:rPr>
+          <w:lang w:val="es-ES"/>
+        </w:rPr>
+        <w:t xml:space="preserve">(o simple) </w:t>
+      </w:r>
+      <w:r>
+        <w:rPr>
+          <w:lang w:val="es-ES"/>
+        </w:rPr>
+        <w:t>en C#?</w:t>
+      </w:r>
+    </w:p>
+    <w:p>
+      <w:pPr>
+        <w:pStyle w:val="Listaconvietas"/>
+        <w:rPr>
+          <w:lang w:val="es-ES"/>
+        </w:rPr>
+      </w:pPr>
+      <w:r>
+        <w:rPr>
+          <w:lang w:val="es-ES"/>
+        </w:rPr>
+        <w:t>A) list</w:t>
+      </w:r>
+      <w:r>
+        <w:rPr>
+          <w:lang w:val="es-ES"/>
+        </w:rPr>
+        <w:t xml:space="preserve"> no existe así tal cual (sería List&lt;T&gt;, y no es primitiva).</w:t>
+      </w:r>
+    </w:p>
+    <w:p>
+      <w:pPr>
+        <w:pStyle w:val="Listaconvietas"/>
+        <w:rPr>
+          <w:highlight w:val="yellow"/>
+        </w:rPr>
+      </w:pPr>
+      <w:r>
+        <w:rPr>
+          <w:highlight w:val="yellow"/>
+        </w:rPr>
+        <w:t>B) int</w:t>
+      </w:r>
+    </w:p>
+    <w:p>
+      <w:pPr>
+        <w:pStyle w:val="Listaconvietas"/>
+        <w:rPr>
+          <w:lang w:val="es-ES"/>
+        </w:rPr>
+      </w:pPr>
+      <w:r>
+        <w:rPr>
+          <w:lang w:val="es-ES"/>
+        </w:rPr>
+        <w:t>C) DataTable</w:t>
+      </w:r>
+      <w:r>
+        <w:rPr>
+          <w:lang w:val="es-ES"/>
+        </w:rPr>
+        <w:t xml:space="preserve"> es una clase del espacio de nombres System.Data y claramente no es primitiva.</w:t>
+      </w:r>
+    </w:p>
+    <w:p>
+      <w:pPr>
+        <w:pStyle w:val="Listaconvietas"/>
+        <w:rPr>
+          <w:lang w:val="es-ES"/>
+        </w:rPr>
+      </w:pPr>
+      <w:r>
+        <w:rPr>
+          <w:lang w:val="es-ES"/>
+        </w:rPr>
+        <w:t>D) object</w:t>
+      </w:r>
+      <w:r>
+        <w:rPr>
+          <w:lang w:val="es-ES"/>
+        </w:rPr>
+        <w:t xml:space="preserve"> </w:t>
+      </w:r>
+      <w:r>
+        <w:rPr>
+          <w:lang w:val="es-ES"/>
+        </w:rPr>
+        <w:t>Es la clase base de todos los tipos en .NET, pero no es primitiva.</w:t>
+      </w:r>
+    </w:p>
+    <w:p>
+      <w:pPr>
+        <w:rPr>
+          <w:lang w:val="es-ES"/>
+        </w:rPr>
+      </w:pPr>
+      <w:r>
+        <w:rPr>
+          <w:lang w:val="es-ES"/>
+        </w:rPr>
+        <w:t>7. ¿Qué palabra clave permite declarar una variable cuyo tipo se determina en tiempo de ejecución?</w:t>
+      </w:r>
+    </w:p>
+    <w:p>
+      <w:pPr>
+        <w:pStyle w:val="Listaconvietas"/>
+        <w:rPr>
+          <w:lang w:val="es-ES"/>
+        </w:rPr>
+      </w:pPr>
+      <w:r>
+        <w:rPr>
+          <w:lang w:val="es-ES"/>
+        </w:rPr>
+        <w:t>A) var</w:t>
+      </w:r>
+      <w:r>
+        <w:rPr>
+          <w:lang w:val="es-ES"/>
+        </w:rPr>
+        <w:t xml:space="preserve"> tipo decidido en tiempo de compilación.</w:t>
+      </w:r>
+    </w:p>
+    <w:p>
+      <w:pPr>
+        <w:pStyle w:val="Listaconvietas"/>
+      </w:pPr>
+      <w:r>
+        <w:t>B) object</w:t>
+      </w:r>
+    </w:p>
+    <w:p>
+      <w:pPr>
+        <w:pStyle w:val="Listaconvietas"/>
+        <w:rPr>
+          <w:highlight w:val="yellow"/>
+          <w:lang w:val="es-ES"/>
+        </w:rPr>
+      </w:pPr>
+      <w:r>
+        <w:rPr>
+          <w:highlight w:val="yellow"/>
+          <w:lang w:val="es-ES"/>
+        </w:rPr>
+        <w:t>C) dynamic</w:t>
+      </w:r>
+      <w:r>
+        <w:rPr>
+          <w:highlight w:val="yellow"/>
+          <w:lang w:val="es-ES"/>
+        </w:rPr>
+        <w:t xml:space="preserve"> </w:t>
+      </w:r>
+      <w:r>
+        <w:rPr>
+          <w:lang w:val="es-ES"/>
+        </w:rPr>
+        <w:t>tipo decidido en tiempo de ejecución (runtime).</w:t>
+      </w:r>
+    </w:p>
+    <w:p>
+      <w:pPr>
+        <w:pStyle w:val="Listaconvietas"/>
+        <w:rPr>
+          <w:lang w:val="es-ES"/>
+        </w:rPr>
+      </w:pPr>
+      <w:r>
+        <w:rPr>
+          <w:lang w:val="es-ES"/>
+        </w:rPr>
+        <w:t>D) auto</w:t>
+      </w:r>
+      <w:r>
+        <w:rPr>
+          <w:lang w:val="es-ES"/>
+        </w:rPr>
+        <w:t xml:space="preserve"> NO existe en C#.</w:t>
+      </w:r>
+    </w:p>
+    <w:p>
+      <w:pPr>
+        <w:rPr>
+          <w:lang w:val="es-ES"/>
+        </w:rPr>
+      </w:pPr>
+      <w:r>
+        <w:rPr>
+          <w:lang w:val="es-ES"/>
+        </w:rPr>
+        <w:t>8. ¿Cuál de las siguientes variables puede cambiar de tipo en tiempo de ejecución?</w:t>
+      </w:r>
+    </w:p>
+    <w:p>
+      <w:pPr>
+        <w:pStyle w:val="Listaconvietas"/>
+      </w:pPr>
+      <w:r>
+        <w:t>A) int x = 5;</w:t>
+      </w:r>
+    </w:p>
+    <w:p>
+      <w:pPr>
+        <w:pStyle w:val="Listaconvietas"/>
+      </w:pPr>
+      <w:r>
+        <w:t>B) var x = 5;</w:t>
+      </w:r>
+    </w:p>
+    <w:p>
+      <w:pPr>
+        <w:pStyle w:val="Listaconvietas"/>
+        <w:rPr>
+          <w:highlight w:val="yellow"/>
+        </w:rPr>
+      </w:pPr>
+      <w:r>
+        <w:rPr>
+          <w:highlight w:val="yellow"/>
+        </w:rPr>
+        <w:t>C) dynamic x = 5;</w:t>
+      </w:r>
+    </w:p>
+    <w:p>
+      <w:pPr>
+        <w:pStyle w:val="Listaconvietas"/>
+      </w:pPr>
+      <w:r>
         <w:lastRenderedPageBreak/>
-        <w:t>Sección 2 – C#</w:t>
-      </w:r>
-    </w:p>
-    <w:p>
-      <w:r>
-        <w:t>¿Qué es C#?</w:t>
-      </w:r>
-    </w:p>
-    <w:p>
-      <w:pPr>
-        <w:rPr>
-          <w:lang w:val="es-ES"/>
-        </w:rPr>
-      </w:pPr>
-      <w:r>
-        <w:rPr>
-          <w:highlight w:val="yellow"/>
-          <w:lang w:val="es-ES"/>
-        </w:rPr>
-        <w:t>C# es un lenguaje de programación moderno, robusto y orientado a objetos desarrollado por Microsoft. Forma parte de la plataforma .NET y se utiliza para crear aplicaciones de escritorio, web, servicios, videojuegos y aplicaciones móviles.</w:t>
-      </w:r>
-    </w:p>
-    <w:p>
-      <w:pPr>
-        <w:rPr>
-          <w:lang w:val="es-ES"/>
-        </w:rPr>
-      </w:pPr>
-      <w:r>
-        <w:rPr>
-          <w:lang w:val="es-ES"/>
-        </w:rPr>
-        <w:t xml:space="preserve">6. ¿Cuál de los siguientes es un tipo primitivo </w:t>
-      </w:r>
-      <w:r>
-        <w:rPr>
-          <w:lang w:val="es-ES"/>
-        </w:rPr>
-        <w:t xml:space="preserve">(o simple) </w:t>
-      </w:r>
-      <w:r>
-        <w:rPr>
-          <w:lang w:val="es-ES"/>
-        </w:rPr>
-        <w:t>en C#?</w:t>
-      </w:r>
-    </w:p>
-    <w:p>
-      <w:pPr>
-        <w:pStyle w:val="Listaconvietas"/>
-        <w:rPr>
-          <w:lang w:val="es-ES"/>
-        </w:rPr>
-      </w:pPr>
-      <w:r>
-        <w:rPr>
-          <w:lang w:val="es-ES"/>
-        </w:rPr>
-        <w:t>A) list</w:t>
-      </w:r>
-      <w:r>
-        <w:rPr>
-          <w:lang w:val="es-ES"/>
-        </w:rPr>
-        <w:t xml:space="preserve"> no existe así tal cual (sería List&lt;T&gt;, y no es primitiva).</w:t>
-      </w:r>
-    </w:p>
-    <w:p>
-      <w:pPr>
-        <w:pStyle w:val="Listaconvietas"/>
-        <w:rPr>
-          <w:highlight w:val="yellow"/>
-        </w:rPr>
-      </w:pPr>
-      <w:r>
-        <w:rPr>
-          <w:highlight w:val="yellow"/>
-        </w:rPr>
-        <w:t>B) int</w:t>
-      </w:r>
-    </w:p>
-    <w:p>
-      <w:pPr>
-        <w:pStyle w:val="Listaconvietas"/>
-        <w:rPr>
-          <w:lang w:val="es-ES"/>
-        </w:rPr>
-      </w:pPr>
-      <w:r>
-        <w:rPr>
-          <w:lang w:val="es-ES"/>
-        </w:rPr>
-        <w:t>C) DataTable</w:t>
-      </w:r>
-      <w:r>
-        <w:rPr>
-          <w:lang w:val="es-ES"/>
-        </w:rPr>
-        <w:t xml:space="preserve"> es una clase del espacio de nombres System.Data y claramente no es primitiva.</w:t>
-      </w:r>
-    </w:p>
-    <w:p>
-      <w:pPr>
-        <w:pStyle w:val="Listaconvietas"/>
-        <w:rPr>
-          <w:lang w:val="es-ES"/>
-        </w:rPr>
-      </w:pPr>
-      <w:r>
-        <w:rPr>
-          <w:lang w:val="es-ES"/>
-        </w:rPr>
-        <w:t>D) object</w:t>
-      </w:r>
-      <w:r>
-        <w:rPr>
-          <w:lang w:val="es-ES"/>
-        </w:rPr>
-        <w:t xml:space="preserve"> </w:t>
-      </w:r>
-      <w:r>
-        <w:rPr>
-          <w:lang w:val="es-ES"/>
-        </w:rPr>
-        <w:t>Es la clase base de todos los tipos en .NET, pero no es primitiva.</w:t>
-      </w:r>
-    </w:p>
-    <w:p>
-      <w:pPr>
-        <w:rPr>
-          <w:lang w:val="es-ES"/>
-        </w:rPr>
-      </w:pPr>
-      <w:r>
-        <w:rPr>
-          <w:lang w:val="es-ES"/>
-        </w:rPr>
-        <w:t>7. ¿Qué palabra clave permite declarar una variable cuyo tipo se determina en tiempo de ejecución?</w:t>
-      </w:r>
-    </w:p>
-    <w:p>
-      <w:pPr>
-        <w:pStyle w:val="Listaconvietas"/>
-        <w:rPr>
-          <w:lang w:val="es-ES"/>
-        </w:rPr>
-      </w:pPr>
-      <w:r>
-        <w:rPr>
-          <w:lang w:val="es-ES"/>
-        </w:rPr>
-        <w:t>A) var</w:t>
-      </w:r>
-      <w:r>
-        <w:rPr>
-          <w:lang w:val="es-ES"/>
-        </w:rPr>
-        <w:t xml:space="preserve"> tipo decidido en tiempo de compilación.</w:t>
-      </w:r>
-    </w:p>
-    <w:p>
-      <w:pPr>
-        <w:pStyle w:val="Listaconvietas"/>
-      </w:pPr>
-      <w:r>
-        <w:t>B) object</w:t>
-      </w:r>
-    </w:p>
-    <w:p>
-      <w:pPr>
-        <w:pStyle w:val="Listaconvietas"/>
-        <w:rPr>
-          <w:highlight w:val="yellow"/>
-          <w:lang w:val="es-ES"/>
-        </w:rPr>
-      </w:pPr>
-      <w:r>
-        <w:rPr>
-          <w:highlight w:val="yellow"/>
-          <w:lang w:val="es-ES"/>
-        </w:rPr>
-        <w:t>C) dynamic</w:t>
-      </w:r>
-      <w:r>
-        <w:rPr>
-          <w:highlight w:val="yellow"/>
-          <w:lang w:val="es-ES"/>
-        </w:rPr>
-        <w:t xml:space="preserve"> </w:t>
-      </w:r>
-      <w:r>
-        <w:rPr>
-          <w:lang w:val="es-ES"/>
-        </w:rPr>
-        <w:t>tipo decidido en tiempo de ejecución (runtime).</w:t>
-      </w:r>
-    </w:p>
-    <w:p>
-      <w:pPr>
-        <w:pStyle w:val="Listaconvietas"/>
-        <w:rPr>
-          <w:lang w:val="es-ES"/>
-        </w:rPr>
-      </w:pPr>
-      <w:r>
-        <w:rPr>
-          <w:lang w:val="es-ES"/>
-        </w:rPr>
-        <w:t>D) auto</w:t>
-      </w:r>
-      <w:r>
-        <w:rPr>
-          <w:lang w:val="es-ES"/>
-        </w:rPr>
-        <w:t xml:space="preserve"> NO existe en C#.</w:t>
-      </w:r>
-    </w:p>
-    <w:p>
-      <w:pPr>
-        <w:rPr>
-          <w:lang w:val="es-ES"/>
-        </w:rPr>
-      </w:pPr>
-      <w:r>
-        <w:rPr>
-          <w:lang w:val="es-ES"/>
-        </w:rPr>
-        <w:t>8. ¿Cuál de las siguientes variables puede cambiar de tipo en tiempo de ejecución?</w:t>
-      </w:r>
-    </w:p>
-    <w:p>
-      <w:pPr>
-        <w:pStyle w:val="Listaconvietas"/>
-      </w:pPr>
-      <w:r>
-        <w:t>A) int x = 5;</w:t>
-      </w:r>
-    </w:p>
-    <w:p>
-      <w:pPr>
-        <w:pStyle w:val="Listaconvietas"/>
-      </w:pPr>
-      <w:r>
-        <w:t>B) var x = 5;</w:t>
-      </w:r>
-    </w:p>
-    <w:p>
-      <w:pPr>
-        <w:pStyle w:val="Listaconvietas"/>
-        <w:rPr>
-          <w:highlight w:val="yellow"/>
-        </w:rPr>
-      </w:pPr>
-      <w:r>
-        <w:rPr>
-          <w:highlight w:val="yellow"/>
-        </w:rPr>
-        <w:t>C) dynamic x = 5;</w:t>
-      </w:r>
-    </w:p>
-    <w:p>
-      <w:pPr>
-        <w:pStyle w:val="Listaconvietas"/>
-      </w:pPr>
-      <w:r>
         <w:t>D) const x = 5;</w:t>
       </w:r>
     </w:p>
@@ -967,307 +1229,307 @@
         <w:rPr>
           <w:lang w:val="es-ES"/>
         </w:rPr>
+        <w:t>Sección 3 – REST</w:t>
+      </w:r>
+    </w:p>
+    <w:p>
+      <w:pPr>
+        <w:rPr>
+          <w:lang w:val="es-ES"/>
+        </w:rPr>
+      </w:pPr>
+      <w:r>
+        <w:rPr>
+          <w:lang w:val="es-ES"/>
+        </w:rPr>
+        <w:t>¿Qué es REST?</w:t>
+      </w:r>
+    </w:p>
+    <w:p>
+      <w:pPr>
+        <w:rPr>
+          <w:lang w:val="es-ES"/>
+        </w:rPr>
+      </w:pPr>
+      <w:r>
+        <w:rPr>
+          <w:highlight w:val="yellow"/>
+          <w:lang w:val="es-ES"/>
+        </w:rPr>
+        <w:t>REST (Representational State Transfer) es un estilo arquitectónico para crear servicios web que usan el protocolo HTTP para acceder y manipular recursos mediante operaciones estándar (GET, POST, PUT, DELETE).</w:t>
+      </w:r>
+    </w:p>
+    <w:p>
+      <w:pPr>
+        <w:rPr>
+          <w:lang w:val="es-ES"/>
+        </w:rPr>
+      </w:pPr>
+      <w:r>
+        <w:rPr>
+          <w:lang w:val="es-ES"/>
+        </w:rPr>
+        <w:t xml:space="preserve">¿Qué es </w:t>
+      </w:r>
+      <w:r>
+        <w:rPr>
+          <w:lang w:val="es-ES"/>
+        </w:rPr>
+        <w:t>SOAP</w:t>
+      </w:r>
+      <w:r>
+        <w:rPr>
+          <w:lang w:val="es-ES"/>
+        </w:rPr>
+        <w:t>?</w:t>
+      </w:r>
+    </w:p>
+    <w:p>
+      <w:pPr>
+        <w:rPr>
+          <w:highlight w:val="yellow"/>
+          <w:lang w:val="es-ES"/>
+        </w:rPr>
+      </w:pPr>
+      <w:r>
+        <w:rPr>
+          <w:highlight w:val="yellow"/>
+          <w:lang w:val="es-ES"/>
+        </w:rPr>
+        <w:t xml:space="preserve">SOAP (Simple Object Access Protocol) es un protocolo estándar para la comunicación entre aplicaciones a través de internet. Se usa principalmente en servicios web, y se basa en el formato </w:t>
+      </w:r>
+      <w:r>
+        <w:rPr>
+          <w:highlight w:val="yellow"/>
+          <w:lang w:val="es-ES"/>
+        </w:rPr>
+        <w:t xml:space="preserve">(contratos) </w:t>
+      </w:r>
+      <w:r>
+        <w:rPr>
+          <w:highlight w:val="yellow"/>
+          <w:lang w:val="es-ES"/>
+        </w:rPr>
+        <w:t>XML para enviar y recibir mensajes.</w:t>
+      </w:r>
+    </w:p>
+    <w:p>
+      <w:pPr>
+        <w:rPr>
+          <w:lang w:val="es-ES"/>
+        </w:rPr>
+      </w:pPr>
+      <w:r>
+        <w:rPr>
+          <w:highlight w:val="yellow"/>
+          <w:lang w:val="es-ES"/>
+        </w:rPr>
+        <w:t>SOAP define cómo deben estructurarse los mensajes y cómo debe comunicarse un servicio web, garantizando seguridad, integridad y compatibilidad entre sistemas diferentes.</w:t>
+      </w:r>
+    </w:p>
+    <w:p>
+      <w:pPr>
+        <w:rPr>
+          <w:lang w:val="es-ES"/>
+        </w:rPr>
+      </w:pPr>
+      <w:r>
+        <w:rPr>
+          <w:lang w:val="es-ES"/>
+        </w:rPr>
+        <w:t xml:space="preserve">¿Qué es </w:t>
+      </w:r>
+      <w:r>
+        <w:rPr>
+          <w:lang w:val="es-ES"/>
+        </w:rPr>
+        <w:t>JSON</w:t>
+      </w:r>
+      <w:r>
+        <w:rPr>
+          <w:lang w:val="es-ES"/>
+        </w:rPr>
+        <w:t>?</w:t>
+      </w:r>
+    </w:p>
+    <w:p>
+      <w:pPr>
+        <w:rPr>
+          <w:lang w:val="es-ES"/>
+        </w:rPr>
+      </w:pPr>
+      <w:r>
+        <w:rPr>
+          <w:highlight w:val="yellow"/>
+          <w:lang w:val="es-ES"/>
+        </w:rPr>
+        <w:t xml:space="preserve">JSON </w:t>
+      </w:r>
+      <w:r>
+        <w:rPr>
+          <w:highlight w:val="yellow"/>
+          <w:lang w:val="es-ES"/>
+        </w:rPr>
+        <w:t xml:space="preserve">(JAVASCRIPT OBJECT NOTATION) </w:t>
+      </w:r>
+      <w:r>
+        <w:rPr>
+          <w:highlight w:val="yellow"/>
+          <w:lang w:val="es-ES"/>
+        </w:rPr>
+        <w:t>es un formato simple, ligero y universal para enviar datos entre aplicaciones, especialmente usado en APIs web.</w:t>
+      </w:r>
+    </w:p>
+    <w:p>
+      <w:pPr>
+        <w:rPr>
+          <w:lang w:val="es-ES"/>
+        </w:rPr>
+      </w:pPr>
+      <w:r>
+        <w:rPr>
+          <w:lang w:val="es-ES"/>
+        </w:rPr>
+        <w:t>11. ¿Qué método HTTP se utiliza para obtener datos de un recurso?</w:t>
+      </w:r>
+    </w:p>
+    <w:p>
+      <w:pPr>
+        <w:pStyle w:val="Listaconvietas"/>
+      </w:pPr>
+      <w:r>
+        <w:t>A) POST</w:t>
+      </w:r>
+    </w:p>
+    <w:p>
+      <w:pPr>
+        <w:pStyle w:val="Listaconvietas"/>
+        <w:rPr>
+          <w:highlight w:val="yellow"/>
+        </w:rPr>
+      </w:pPr>
+      <w:r>
+        <w:rPr>
+          <w:highlight w:val="yellow"/>
+        </w:rPr>
+        <w:t>B) GET</w:t>
+      </w:r>
+    </w:p>
+    <w:p>
+      <w:pPr>
+        <w:pStyle w:val="Listaconvietas"/>
+      </w:pPr>
+      <w:r>
+        <w:t>C) PUT</w:t>
+      </w:r>
+    </w:p>
+    <w:p>
+      <w:pPr>
+        <w:pStyle w:val="Listaconvietas"/>
+      </w:pPr>
+      <w:r>
+        <w:t>D) DELETE</w:t>
+      </w:r>
+    </w:p>
+    <w:p>
+      <w:pPr>
+        <w:rPr>
+          <w:lang w:val="es-ES"/>
+        </w:rPr>
+      </w:pPr>
+      <w:r>
+        <w:rPr>
+          <w:lang w:val="es-ES"/>
+        </w:rPr>
         <w:lastRenderedPageBreak/>
-        <w:t>Sección 3 – REST</w:t>
-      </w:r>
-    </w:p>
-    <w:p>
-      <w:pPr>
-        <w:rPr>
-          <w:lang w:val="es-ES"/>
-        </w:rPr>
-      </w:pPr>
-      <w:r>
-        <w:rPr>
-          <w:lang w:val="es-ES"/>
-        </w:rPr>
-        <w:t>¿Qué es REST?</w:t>
-      </w:r>
-    </w:p>
-    <w:p>
-      <w:pPr>
-        <w:rPr>
-          <w:lang w:val="es-ES"/>
-        </w:rPr>
-      </w:pPr>
-      <w:r>
+        <w:t>12. ¿Qué método se utiliza para crear un nuevo recurso en una API REST?</w:t>
+      </w:r>
+    </w:p>
+    <w:p>
+      <w:pPr>
+        <w:pStyle w:val="Listaconvietas"/>
+        <w:rPr>
+          <w:lang w:val="es-ES"/>
+        </w:rPr>
+      </w:pPr>
+      <w:r>
+        <w:rPr>
+          <w:lang w:val="es-ES"/>
+        </w:rPr>
+        <w:t>A) PUT</w:t>
+      </w:r>
+      <w:r>
+        <w:rPr>
+          <w:lang w:val="es-ES"/>
+        </w:rPr>
+        <w:t xml:space="preserve"> Reemplazar un recurso existente</w:t>
+      </w:r>
+    </w:p>
+    <w:p>
+      <w:pPr>
+        <w:pStyle w:val="Listaconvietas"/>
+      </w:pPr>
+      <w:r>
+        <w:t>B) GET</w:t>
+      </w:r>
+    </w:p>
+    <w:p>
+      <w:pPr>
+        <w:pStyle w:val="Listaconvietas"/>
         <w:rPr>
           <w:highlight w:val="yellow"/>
-          <w:lang w:val="es-ES"/>
-        </w:rPr>
-        <w:t>REST (Representational State Transfer) es un estilo arquitectónico para crear servicios web que usan el protocolo HTTP para acceder y manipular recursos mediante operaciones estándar (GET, POST, PUT, DELETE).</w:t>
-      </w:r>
-    </w:p>
-    <w:p>
-      <w:pPr>
-        <w:rPr>
-          <w:lang w:val="es-ES"/>
-        </w:rPr>
-      </w:pPr>
-      <w:r>
-        <w:rPr>
-          <w:lang w:val="es-ES"/>
-        </w:rPr>
-        <w:t xml:space="preserve">¿Qué es </w:t>
-      </w:r>
-      <w:r>
-        <w:rPr>
-          <w:lang w:val="es-ES"/>
-        </w:rPr>
-        <w:t>SOAP</w:t>
-      </w:r>
-      <w:r>
-        <w:rPr>
-          <w:lang w:val="es-ES"/>
-        </w:rPr>
-        <w:t>?</w:t>
-      </w:r>
-    </w:p>
-    <w:p>
-      <w:pPr>
+        </w:rPr>
+      </w:pPr>
+      <w:r>
         <w:rPr>
           <w:highlight w:val="yellow"/>
-          <w:lang w:val="es-ES"/>
-        </w:rPr>
-      </w:pPr>
-      <w:r>
+        </w:rPr>
+        <w:t>C) POST</w:t>
+      </w:r>
+    </w:p>
+    <w:p>
+      <w:pPr>
+        <w:pStyle w:val="Listaconvietas"/>
+        <w:rPr>
+          <w:lang w:val="es-ES"/>
+        </w:rPr>
+      </w:pPr>
+      <w:r>
+        <w:rPr>
+          <w:lang w:val="es-ES"/>
+        </w:rPr>
+        <w:t>D) PATCH</w:t>
+      </w:r>
+      <w:r>
+        <w:rPr>
+          <w:lang w:val="es-ES"/>
+        </w:rPr>
+        <w:t xml:space="preserve"> Modificar parcialmente un recurso</w:t>
+      </w:r>
+    </w:p>
+    <w:p>
+      <w:pPr>
+        <w:rPr>
+          <w:lang w:val="es-ES"/>
+        </w:rPr>
+      </w:pPr>
+      <w:r>
+        <w:rPr>
+          <w:lang w:val="es-ES"/>
+        </w:rPr>
+        <w:t>13. ¿Qué método se usa para eliminar un recurso existente?</w:t>
+      </w:r>
+    </w:p>
+    <w:p>
+      <w:pPr>
+        <w:pStyle w:val="Listaconvietas"/>
         <w:rPr>
           <w:highlight w:val="yellow"/>
-          <w:lang w:val="es-ES"/>
-        </w:rPr>
-        <w:t xml:space="preserve">SOAP (Simple Object Access Protocol) es un protocolo estándar para la comunicación entre aplicaciones a través de internet. Se usa principalmente en servicios web, y se basa en el formato </w:t>
-      </w:r>
+        </w:rPr>
+      </w:pPr>
       <w:r>
         <w:rPr>
           <w:highlight w:val="yellow"/>
-          <w:lang w:val="es-ES"/>
-        </w:rPr>
-        <w:t xml:space="preserve">(contratos) </w:t>
-      </w:r>
-      <w:r>
-        <w:rPr>
-          <w:highlight w:val="yellow"/>
-          <w:lang w:val="es-ES"/>
-        </w:rPr>
-        <w:t>XML para enviar y recibir mensajes.</w:t>
-      </w:r>
-    </w:p>
-    <w:p>
-      <w:pPr>
-        <w:rPr>
-          <w:lang w:val="es-ES"/>
-        </w:rPr>
-      </w:pPr>
-      <w:r>
-        <w:rPr>
-          <w:highlight w:val="yellow"/>
-          <w:lang w:val="es-ES"/>
-        </w:rPr>
-        <w:t>SOAP define cómo deben estructurarse los mensajes y cómo debe comunicarse un servicio web, garantizando seguridad, integridad y compatibilidad entre sistemas diferentes.</w:t>
-      </w:r>
-    </w:p>
-    <w:p>
-      <w:pPr>
-        <w:rPr>
-          <w:lang w:val="es-ES"/>
-        </w:rPr>
-      </w:pPr>
-      <w:r>
-        <w:rPr>
-          <w:lang w:val="es-ES"/>
-        </w:rPr>
-        <w:t xml:space="preserve">¿Qué es </w:t>
-      </w:r>
-      <w:r>
-        <w:rPr>
-          <w:lang w:val="es-ES"/>
-        </w:rPr>
-        <w:t>JSON</w:t>
-      </w:r>
-      <w:r>
-        <w:rPr>
-          <w:lang w:val="es-ES"/>
-        </w:rPr>
-        <w:t>?</w:t>
-      </w:r>
-    </w:p>
-    <w:p>
-      <w:pPr>
-        <w:rPr>
-          <w:lang w:val="es-ES"/>
-        </w:rPr>
-      </w:pPr>
-      <w:r>
-        <w:rPr>
-          <w:highlight w:val="yellow"/>
-          <w:lang w:val="es-ES"/>
-        </w:rPr>
-        <w:t xml:space="preserve">JSON </w:t>
-      </w:r>
-      <w:r>
-        <w:rPr>
-          <w:highlight w:val="yellow"/>
-          <w:lang w:val="es-ES"/>
-        </w:rPr>
-        <w:t xml:space="preserve">(JAVASCRIPT OBJECT NOTATION) </w:t>
-      </w:r>
-      <w:r>
-        <w:rPr>
-          <w:highlight w:val="yellow"/>
-          <w:lang w:val="es-ES"/>
-        </w:rPr>
-        <w:t>es un formato simple, ligero y universal para enviar datos entre aplicaciones, especialmente usado en APIs web.</w:t>
-      </w:r>
-    </w:p>
-    <w:p>
-      <w:pPr>
-        <w:rPr>
-          <w:lang w:val="es-ES"/>
-        </w:rPr>
-      </w:pPr>
-      <w:r>
-        <w:rPr>
-          <w:lang w:val="es-ES"/>
-        </w:rPr>
-        <w:t>11. ¿Qué método HTTP se utiliza para obtener datos de un recurso?</w:t>
-      </w:r>
-    </w:p>
-    <w:p>
-      <w:pPr>
-        <w:pStyle w:val="Listaconvietas"/>
-      </w:pPr>
-      <w:r>
-        <w:t>A) POST</w:t>
-      </w:r>
-    </w:p>
-    <w:p>
-      <w:pPr>
-        <w:pStyle w:val="Listaconvietas"/>
-        <w:rPr>
-          <w:highlight w:val="yellow"/>
-        </w:rPr>
-      </w:pPr>
-      <w:r>
-        <w:rPr>
-          <w:highlight w:val="yellow"/>
-        </w:rPr>
-        <w:t>B) GET</w:t>
-      </w:r>
-    </w:p>
-    <w:p>
-      <w:pPr>
-        <w:pStyle w:val="Listaconvietas"/>
-      </w:pPr>
-      <w:r>
-        <w:t>C) PUT</w:t>
-      </w:r>
-    </w:p>
-    <w:p>
-      <w:pPr>
-        <w:pStyle w:val="Listaconvietas"/>
-      </w:pPr>
-      <w:r>
-        <w:t>D) DELETE</w:t>
-      </w:r>
-    </w:p>
-    <w:p>
-      <w:pPr>
-        <w:rPr>
-          <w:lang w:val="es-ES"/>
-        </w:rPr>
-      </w:pPr>
-      <w:r>
-        <w:rPr>
-          <w:lang w:val="es-ES"/>
-        </w:rPr>
-        <w:t>12. ¿Qué método se utiliza para crear un nuevo recurso en una API REST?</w:t>
-      </w:r>
-    </w:p>
-    <w:p>
-      <w:pPr>
-        <w:pStyle w:val="Listaconvietas"/>
-        <w:rPr>
-          <w:lang w:val="es-ES"/>
-        </w:rPr>
-      </w:pPr>
-      <w:r>
-        <w:rPr>
-          <w:lang w:val="es-ES"/>
-        </w:rPr>
-        <w:t>A) PUT</w:t>
-      </w:r>
-      <w:r>
-        <w:rPr>
-          <w:lang w:val="es-ES"/>
-        </w:rPr>
-        <w:t xml:space="preserve"> Reemplazar un recurso existente</w:t>
-      </w:r>
-    </w:p>
-    <w:p>
-      <w:pPr>
-        <w:pStyle w:val="Listaconvietas"/>
-      </w:pPr>
-      <w:r>
-        <w:t>B) GET</w:t>
-      </w:r>
-    </w:p>
-    <w:p>
-      <w:pPr>
-        <w:pStyle w:val="Listaconvietas"/>
-        <w:rPr>
-          <w:highlight w:val="yellow"/>
-        </w:rPr>
-      </w:pPr>
-      <w:r>
-        <w:rPr>
-          <w:highlight w:val="yellow"/>
-        </w:rPr>
-        <w:t>C) POST</w:t>
-      </w:r>
-    </w:p>
-    <w:p>
-      <w:pPr>
-        <w:pStyle w:val="Listaconvietas"/>
-        <w:rPr>
-          <w:lang w:val="es-ES"/>
-        </w:rPr>
-      </w:pPr>
-      <w:r>
-        <w:rPr>
-          <w:lang w:val="es-ES"/>
-        </w:rPr>
-        <w:t>D) PATCH</w:t>
-      </w:r>
-      <w:r>
-        <w:rPr>
-          <w:lang w:val="es-ES"/>
-        </w:rPr>
-        <w:t xml:space="preserve"> Modificar parcialmente un recurso</w:t>
-      </w:r>
-    </w:p>
-    <w:p>
-      <w:pPr>
-        <w:rPr>
-          <w:lang w:val="es-ES"/>
-        </w:rPr>
-      </w:pPr>
-      <w:r>
-        <w:rPr>
-          <w:lang w:val="es-ES"/>
-        </w:rPr>
-        <w:t>13. ¿Qué método se usa para eliminar un recurso existente?</w:t>
-      </w:r>
-    </w:p>
-    <w:p>
-      <w:pPr>
-        <w:pStyle w:val="Listaconvietas"/>
-        <w:rPr>
-          <w:highlight w:val="yellow"/>
-        </w:rPr>
-      </w:pPr>
-      <w:r>
-        <w:rPr>
-          <w:highlight w:val="yellow"/>
         </w:rPr>
         <w:t>A) DELETE</w:t>
       </w:r>
@@ -1400,7 +1662,6 @@
         <w:pStyle w:val="Listaconvietas"/>
       </w:pPr>
       <w:r>
-        <w:lastRenderedPageBreak/>
         <w:t>B) Recursos identificados por URI</w:t>
       </w:r>
     </w:p>
@@ -1638,6 +1899,7 @@
           <w:highlight w:val="yellow"/>
           <w:lang w:val="es-ES"/>
         </w:rPr>
+        <w:lastRenderedPageBreak/>
         <w:t>Permite organizar el código mediante clases, favoreciendo la reutilización, el mantenimiento y la modularidad.</w:t>
       </w:r>
     </w:p>
@@ -1851,7 +2113,6 @@
         <w:rPr>
           <w:lang w:val="es-ES"/>
         </w:rPr>
-        <w:lastRenderedPageBreak/>
         <w:t>B) JavaScript es un lenguaje de backend</w:t>
       </w:r>
     </w:p>
@@ -2088,6 +2349,7 @@
           <w:highlight w:val="yellow"/>
           <w:lang w:val="es-ES"/>
         </w:rPr>
+        <w:lastRenderedPageBreak/>
         <w:tab/>
         <w:t>“edad”: 30</w:t>
       </w:r>
@@ -2151,11 +2413,13 @@
       <w:pPr>
         <w:rPr>
           <w:highlight w:val="yellow"/>
+          <w:lang w:val="es-ES"/>
         </w:rPr>
       </w:pPr>
       <w:r>
         <w:rPr>
           <w:highlight w:val="yellow"/>
+          <w:lang w:val="es-ES"/>
         </w:rPr>
         <w:t>public static string InvertirPalabra(string palabra)</w:t>
       </w:r>
@@ -2255,36 +2519,218 @@
           <w:highlight w:val="yellow"/>
           <w:lang w:val="es-ES"/>
         </w:rPr>
+        <w:t xml:space="preserve">    // Convertimos de nuevo a string</w:t>
+      </w:r>
+    </w:p>
+    <w:p>
+      <w:pPr>
+        <w:rPr>
+          <w:highlight w:val="yellow"/>
+        </w:rPr>
+      </w:pPr>
+      <w:r>
+        <w:rPr>
+          <w:highlight w:val="yellow"/>
+          <w:lang w:val="es-ES"/>
+        </w:rPr>
+        <w:t xml:space="preserve">    </w:t>
+      </w:r>
+      <w:r>
+        <w:rPr>
+          <w:highlight w:val="yellow"/>
+        </w:rPr>
+        <w:t>return new string(letras);</w:t>
+      </w:r>
+    </w:p>
+    <w:p>
+      <w:r>
+        <w:rPr>
+          <w:highlight w:val="yellow"/>
+        </w:rPr>
+        <w:t>}</w:t>
+      </w:r>
+    </w:p>
+    <w:p/>
+    <w:p>
+      <w:pPr>
+        <w:rPr>
+          <w:highlight w:val="yellow"/>
+        </w:rPr>
+      </w:pPr>
+      <w:r>
+        <w:rPr>
+          <w:highlight w:val="yellow"/>
+        </w:rPr>
+        <w:t>public static string InvertirPalabra(string palabra)</w:t>
+      </w:r>
+    </w:p>
+    <w:p>
+      <w:pPr>
+        <w:rPr>
+          <w:highlight w:val="yellow"/>
+        </w:rPr>
+      </w:pPr>
+      <w:r>
+        <w:rPr>
+          <w:highlight w:val="yellow"/>
+        </w:rPr>
+        <w:t>{</w:t>
+      </w:r>
+    </w:p>
+    <w:p>
+      <w:pPr>
+        <w:ind w:left="720"/>
+        <w:rPr>
+          <w:highlight w:val="yellow"/>
+        </w:rPr>
+      </w:pPr>
+      <w:r>
+        <w:rPr>
+          <w:highlight w:val="yellow"/>
+        </w:rPr>
+        <w:t>String reverso = “”;</w:t>
+      </w:r>
+    </w:p>
+    <w:p>
+      <w:pPr>
+        <w:ind w:left="720"/>
+        <w:rPr>
+          <w:highlight w:val="yellow"/>
+        </w:rPr>
+      </w:pPr>
+      <w:r>
+        <w:rPr>
+          <w:highlight w:val="yellow"/>
+        </w:rPr>
+        <w:t>Foreach(char letra in palabra){</w:t>
+      </w:r>
+    </w:p>
+    <w:p>
+      <w:pPr>
+        <w:ind w:left="720" w:firstLine="720"/>
+        <w:rPr>
+          <w:highlight w:val="yellow"/>
+          <w:lang w:val="es-ES"/>
+        </w:rPr>
+      </w:pPr>
+      <w:r>
+        <w:rPr>
+          <w:highlight w:val="yellow"/>
+          <w:lang w:val="es-ES"/>
+        </w:rPr>
+        <w:t>reverso= letra + reverso;</w:t>
+      </w:r>
+    </w:p>
+    <w:p>
+      <w:pPr>
+        <w:ind w:left="720" w:firstLine="720"/>
+        <w:rPr>
+          <w:highlight w:val="yellow"/>
+          <w:lang w:val="es-ES"/>
+        </w:rPr>
+      </w:pPr>
+      <w:r>
+        <w:rPr>
+          <w:highlight w:val="yellow"/>
+          <w:lang w:val="es-ES"/>
+        </w:rPr>
+        <w:t>“” = C + ”” = C</w:t>
+      </w:r>
+    </w:p>
+    <w:p>
+      <w:pPr>
+        <w:ind w:left="720" w:firstLine="720"/>
+        <w:rPr>
+          <w:highlight w:val="yellow"/>
+          <w:lang w:val="es-ES"/>
+        </w:rPr>
+      </w:pPr>
+      <w:r>
+        <w:rPr>
+          <w:highlight w:val="yellow"/>
+          <w:lang w:val="es-ES"/>
+        </w:rPr>
+        <w:t>“C”=A + C = AC</w:t>
+      </w:r>
+    </w:p>
+    <w:p>
+      <w:pPr>
+        <w:ind w:left="720" w:firstLine="720"/>
+        <w:rPr>
+          <w:highlight w:val="yellow"/>
+        </w:rPr>
+      </w:pPr>
+      <w:r>
+        <w:rPr>
+          <w:highlight w:val="yellow"/>
+        </w:rPr>
+        <w:t xml:space="preserve">“AC”= M + </w:t>
+      </w:r>
+      <w:r>
+        <w:rPr>
+          <w:highlight w:val="yellow"/>
+        </w:rPr>
+        <w:t>AC = MAC</w:t>
+      </w:r>
+    </w:p>
+    <w:p>
+      <w:pPr>
+        <w:ind w:left="720" w:firstLine="720"/>
+        <w:rPr>
+          <w:highlight w:val="yellow"/>
+        </w:rPr>
+      </w:pPr>
+      <w:r>
+        <w:rPr>
+          <w:highlight w:val="yellow"/>
+        </w:rPr>
+        <w:t>“MAC” =A +MAC = AMAC</w:t>
+      </w:r>
+    </w:p>
+    <w:p>
+      <w:pPr>
+        <w:ind w:left="720"/>
+        <w:rPr>
+          <w:highlight w:val="yellow"/>
+          <w:lang w:val="es-ES"/>
+        </w:rPr>
+      </w:pPr>
+      <w:r>
+        <w:rPr>
+          <w:highlight w:val="yellow"/>
+          <w:lang w:val="es-ES"/>
+        </w:rPr>
+        <w:t>}</w:t>
+      </w:r>
+    </w:p>
+    <w:p>
+      <w:pPr>
+        <w:ind w:left="720"/>
+        <w:rPr>
+          <w:highlight w:val="yellow"/>
+          <w:lang w:val="es-ES"/>
+        </w:rPr>
+      </w:pPr>
+      <w:r>
+        <w:rPr>
+          <w:highlight w:val="yellow"/>
+          <w:lang w:val="es-ES"/>
+        </w:rPr>
+        <w:t>return  reverso;</w:t>
+      </w:r>
+    </w:p>
+    <w:p>
+      <w:pPr>
+        <w:rPr>
+          <w:lang w:val="es-ES"/>
+        </w:rPr>
+      </w:pPr>
+      <w:r>
+        <w:rPr>
+          <w:highlight w:val="yellow"/>
+          <w:lang w:val="es-ES"/>
+        </w:rPr>
         <w:lastRenderedPageBreak/>
-        <w:t xml:space="preserve">    // Convertimos de nuevo a string</w:t>
-      </w:r>
-    </w:p>
-    <w:p>
-      <w:pPr>
-        <w:rPr>
-          <w:highlight w:val="yellow"/>
-          <w:lang w:val="es-ES"/>
-        </w:rPr>
-      </w:pPr>
-      <w:r>
-        <w:rPr>
-          <w:highlight w:val="yellow"/>
-          <w:lang w:val="es-ES"/>
-        </w:rPr>
-        <w:t xml:space="preserve">    return new string(letras);</w:t>
-      </w:r>
-    </w:p>
-    <w:p>
-      <w:pPr>
-        <w:rPr>
-          <w:lang w:val="es-ES"/>
-        </w:rPr>
-      </w:pPr>
-      <w:r>
-        <w:rPr>
-          <w:highlight w:val="yellow"/>
-          <w:lang w:val="es-ES"/>
-        </w:rPr>
         <w:t>}</w:t>
       </w:r>
     </w:p>
@@ -2294,188 +2740,23 @@
           <w:lang w:val="es-ES"/>
         </w:rPr>
       </w:pPr>
-    </w:p>
-    <w:p>
-      <w:pPr>
-        <w:rPr>
-          <w:highlight w:val="yellow"/>
-        </w:rPr>
-      </w:pPr>
-      <w:r>
-        <w:rPr>
-          <w:highlight w:val="yellow"/>
-        </w:rPr>
-        <w:t>public static string InvertirPalabra(string palabra)</w:t>
-      </w:r>
-    </w:p>
-    <w:p>
-      <w:pPr>
-        <w:rPr>
-          <w:highlight w:val="yellow"/>
-          <w:lang w:val="es-ES"/>
-        </w:rPr>
-      </w:pPr>
-      <w:r>
-        <w:rPr>
-          <w:highlight w:val="yellow"/>
-          <w:lang w:val="es-ES"/>
-        </w:rPr>
-        <w:t>{</w:t>
-      </w:r>
-    </w:p>
-    <w:p>
-      <w:pPr>
-        <w:ind w:left="720"/>
-        <w:rPr>
-          <w:highlight w:val="yellow"/>
-        </w:rPr>
-      </w:pPr>
-      <w:r>
-        <w:rPr>
-          <w:highlight w:val="yellow"/>
-        </w:rPr>
-        <w:t>String reverso = “”;</w:t>
-      </w:r>
-    </w:p>
-    <w:p>
-      <w:pPr>
-        <w:ind w:left="720"/>
-        <w:rPr>
-          <w:highlight w:val="yellow"/>
-        </w:rPr>
-      </w:pPr>
-      <w:r>
-        <w:rPr>
-          <w:highlight w:val="yellow"/>
-        </w:rPr>
-        <w:t>Foreach(char letra in palabra){</w:t>
-      </w:r>
-    </w:p>
-    <w:p>
-      <w:pPr>
-        <w:ind w:left="720" w:firstLine="720"/>
-        <w:rPr>
-          <w:highlight w:val="yellow"/>
-          <w:lang w:val="es-ES"/>
-        </w:rPr>
-      </w:pPr>
-      <w:r>
-        <w:rPr>
-          <w:highlight w:val="yellow"/>
-          <w:lang w:val="es-ES"/>
-        </w:rPr>
-        <w:t>reverso= letra + reverso;</w:t>
-      </w:r>
-    </w:p>
-    <w:p>
-      <w:pPr>
-        <w:ind w:left="720" w:firstLine="720"/>
-        <w:rPr>
-          <w:highlight w:val="yellow"/>
-        </w:rPr>
-      </w:pPr>
-      <w:r>
-        <w:rPr>
-          <w:highlight w:val="yellow"/>
-        </w:rPr>
-        <w:t>“” = C + ”” = C</w:t>
-      </w:r>
-    </w:p>
-    <w:p>
-      <w:pPr>
-        <w:ind w:left="720" w:firstLine="720"/>
-        <w:rPr>
-          <w:highlight w:val="yellow"/>
-        </w:rPr>
-      </w:pPr>
-      <w:r>
-        <w:rPr>
-          <w:highlight w:val="yellow"/>
-        </w:rPr>
-        <w:t>“C”=A + C = AC</w:t>
-      </w:r>
-    </w:p>
-    <w:p>
-      <w:pPr>
-        <w:ind w:left="720" w:firstLine="720"/>
-        <w:rPr>
-          <w:highlight w:val="yellow"/>
-        </w:rPr>
-      </w:pPr>
-      <w:r>
-        <w:rPr>
-          <w:highlight w:val="yellow"/>
-        </w:rPr>
-        <w:t xml:space="preserve">“AC”= M + </w:t>
-      </w:r>
-      <w:r>
-        <w:rPr>
-          <w:highlight w:val="yellow"/>
-        </w:rPr>
-        <w:t>AC = MAC</w:t>
-      </w:r>
-    </w:p>
-    <w:p>
-      <w:pPr>
-        <w:ind w:left="720" w:firstLine="720"/>
-        <w:rPr>
-          <w:highlight w:val="yellow"/>
-        </w:rPr>
-      </w:pPr>
-      <w:r>
-        <w:rPr>
-          <w:highlight w:val="yellow"/>
-        </w:rPr>
-        <w:t>“MAC” =A +MAC = AMAC</w:t>
-      </w:r>
-    </w:p>
-    <w:p>
-      <w:pPr>
-        <w:ind w:left="720"/>
-        <w:rPr>
-          <w:highlight w:val="yellow"/>
-        </w:rPr>
-      </w:pPr>
-      <w:r>
-        <w:rPr>
-          <w:highlight w:val="yellow"/>
-        </w:rPr>
-        <w:t>}</w:t>
-      </w:r>
-    </w:p>
-    <w:p>
-      <w:pPr>
-        <w:ind w:left="720"/>
-        <w:rPr>
-          <w:highlight w:val="yellow"/>
-        </w:rPr>
-      </w:pPr>
-      <w:r>
-        <w:rPr>
-          <w:highlight w:val="yellow"/>
-        </w:rPr>
-        <w:t>return  reverso;</w:t>
-      </w:r>
-    </w:p>
-    <w:p>
-      <w:r>
-        <w:rPr>
-          <w:highlight w:val="yellow"/>
-        </w:rPr>
-        <w:t>}</w:t>
-      </w:r>
-    </w:p>
-    <w:p>
-      <w:pPr>
-        <w:rPr>
-          <w:lang w:val="es-ES"/>
-        </w:rPr>
-      </w:pPr>
-      <w:r>
-        <w:rPr>
-          <w:lang w:val="es-ES"/>
-        </w:rPr>
-        <w:t>(PRACTICAR FACTORIAL)</w:t>
+      <w:r>
+        <w:rPr>
+          <w:lang w:val="es-ES"/>
+        </w:rPr>
+        <w:t>(PRACTICAR FACTORIAL</w:t>
+      </w:r>
+      <w:r>
+        <w:rPr>
+          <w:lang w:val="es-ES"/>
+        </w:rPr>
+        <w:t>, FIBONACHI, FIZZBUZZ</w:t>
+      </w:r>
+      <w:r>
+        <w:rPr>
+          <w:lang w:val="es-ES"/>
+        </w:rPr>
+        <w:t>)</w:t>
       </w:r>
     </w:p>
     <w:p>
@@ -2606,267 +2887,267 @@
         <w:rPr>
           <w:highlight w:val="yellow"/>
         </w:rPr>
+        <w:t xml:space="preserve">    </w:t>
+      </w:r>
+      <w:r>
+        <w:rPr>
+          <w:highlight w:val="yellow"/>
+          <w:lang w:val="es-ES"/>
+        </w:rPr>
+        <w:t>-- Consulta que devuelve los empleados con al menos una venta</w:t>
+      </w:r>
+    </w:p>
+    <w:p>
+      <w:pPr>
+        <w:rPr>
+          <w:highlight w:val="yellow"/>
+          <w:lang w:val="es-ES"/>
+        </w:rPr>
+      </w:pPr>
+      <w:r>
+        <w:rPr>
+          <w:highlight w:val="yellow"/>
+          <w:lang w:val="es-ES"/>
+        </w:rPr>
+        <w:t xml:space="preserve">    SELECT DISTINCT e.id_empleado, e.nombre</w:t>
+      </w:r>
+    </w:p>
+    <w:p>
+      <w:pPr>
+        <w:rPr>
+          <w:highlight w:val="yellow"/>
+          <w:lang w:val="es-ES"/>
+        </w:rPr>
+      </w:pPr>
+      <w:r>
+        <w:rPr>
+          <w:highlight w:val="yellow"/>
+          <w:lang w:val="es-ES"/>
+        </w:rPr>
+        <w:t xml:space="preserve">    FROM Empleado e</w:t>
+      </w:r>
+    </w:p>
+    <w:p>
+      <w:pPr>
+        <w:rPr>
+          <w:highlight w:val="yellow"/>
+          <w:lang w:val="es-ES"/>
+        </w:rPr>
+      </w:pPr>
+      <w:r>
+        <w:rPr>
+          <w:highlight w:val="yellow"/>
+          <w:lang w:val="es-ES"/>
+        </w:rPr>
+        <w:t xml:space="preserve">    INNER JOIN EmpleadoVenta ev ON e.id_empleado = ev.id_empleado;</w:t>
+      </w:r>
+    </w:p>
+    <w:p>
+      <w:pPr>
+        <w:rPr>
+          <w:lang w:val="es-ES"/>
+        </w:rPr>
+      </w:pPr>
+      <w:r>
+        <w:rPr>
+          <w:highlight w:val="yellow"/>
+          <w:lang w:val="es-ES"/>
+        </w:rPr>
+        <w:t>END;</w:t>
+      </w:r>
+    </w:p>
+    <w:p>
+      <w:pPr>
+        <w:pStyle w:val="Ttulo2"/>
+        <w:rPr>
+          <w:lang w:val="es-ES"/>
+        </w:rPr>
+      </w:pPr>
+      <w:r>
+        <w:rPr>
+          <w:lang w:val="es-ES"/>
+        </w:rPr>
+        <w:t>Sección 4 – Programación Orientada a Objetos y Teoría General (Continuación)</w:t>
+      </w:r>
+    </w:p>
+    <w:p>
+      <w:pPr>
+        <w:rPr>
+          <w:lang w:val="es-ES"/>
+        </w:rPr>
+      </w:pPr>
+      <w:r>
+        <w:rPr>
+          <w:lang w:val="es-ES"/>
+        </w:rPr>
+        <w:t>La Programación Orientada a Objetos (POO) se basa en cuatro pilares fundamentales: encapsulamiento, herencia, polimorfismo y abstracción.</w:t>
+      </w:r>
+    </w:p>
+    <w:p>
+      <w:pPr>
+        <w:rPr>
+          <w:lang w:val="es-ES"/>
+        </w:rPr>
+      </w:pPr>
+      <w:r>
+        <w:rPr>
+          <w:lang w:val="es-ES"/>
+        </w:rPr>
+        <w:t>2</w:t>
+      </w:r>
+      <w:r>
+        <w:rPr>
+          <w:lang w:val="es-ES"/>
+        </w:rPr>
+        <w:t>3</w:t>
+      </w:r>
+      <w:r>
+        <w:rPr>
+          <w:lang w:val="es-ES"/>
+        </w:rPr>
+        <w:t>. ¿Qué es encapsulamiento en POO?</w:t>
+      </w:r>
+    </w:p>
+    <w:p>
+      <w:pPr>
+        <w:pStyle w:val="Listaconvietas"/>
+        <w:rPr>
+          <w:highlight w:val="yellow"/>
+          <w:lang w:val="es-ES"/>
+        </w:rPr>
+      </w:pPr>
+      <w:r>
+        <w:rPr>
+          <w:highlight w:val="yellow"/>
+          <w:lang w:val="es-ES"/>
+        </w:rPr>
+        <w:t>A) Ocultar los datos internos de un objeto y acceder solo mediante métodos públicos</w:t>
+      </w:r>
+    </w:p>
+    <w:p>
+      <w:pPr>
+        <w:pStyle w:val="Listaconvietas"/>
+        <w:rPr>
+          <w:lang w:val="es-ES"/>
+        </w:rPr>
+      </w:pPr>
+      <w:r>
+        <w:rPr>
+          <w:lang w:val="es-ES"/>
+        </w:rPr>
+        <w:t>B) Compartir todos los atributos entre clases</w:t>
+      </w:r>
+    </w:p>
+    <w:p>
+      <w:pPr>
+        <w:pStyle w:val="Listaconvietas"/>
+        <w:rPr>
+          <w:lang w:val="es-ES"/>
+        </w:rPr>
+      </w:pPr>
+      <w:r>
+        <w:rPr>
+          <w:lang w:val="es-ES"/>
+        </w:rPr>
+        <w:t>C) Permitir múltiples instancias de una clase</w:t>
+      </w:r>
+    </w:p>
+    <w:p>
+      <w:pPr>
+        <w:pStyle w:val="Listaconvietas"/>
+      </w:pPr>
+      <w:r>
+        <w:t>D) Almacenar métodos como propiedades</w:t>
+      </w:r>
+    </w:p>
+    <w:p>
+      <w:pPr>
+        <w:rPr>
+          <w:lang w:val="es-ES"/>
+        </w:rPr>
+      </w:pPr>
+      <w:r>
+        <w:rPr>
+          <w:lang w:val="es-ES"/>
+        </w:rPr>
+        <w:t>2</w:t>
+      </w:r>
+      <w:r>
+        <w:rPr>
+          <w:lang w:val="es-ES"/>
+        </w:rPr>
+        <w:t>5</w:t>
+      </w:r>
+      <w:r>
+        <w:rPr>
+          <w:lang w:val="es-ES"/>
+        </w:rPr>
+        <w:t>. ¿Qué es abstracción en POO?</w:t>
+      </w:r>
+    </w:p>
+    <w:p>
+      <w:pPr>
+        <w:pStyle w:val="Listaconvietas"/>
+        <w:rPr>
+          <w:lang w:val="es-ES"/>
+        </w:rPr>
+      </w:pPr>
+      <w:r>
+        <w:rPr>
+          <w:lang w:val="es-ES"/>
+        </w:rPr>
+        <w:t>A) El proceso de convertir objetos en texto</w:t>
+      </w:r>
+    </w:p>
+    <w:p>
+      <w:pPr>
+        <w:pStyle w:val="Listaconvietas"/>
+        <w:rPr>
+          <w:highlight w:val="yellow"/>
+          <w:lang w:val="es-ES"/>
+        </w:rPr>
+      </w:pPr>
+      <w:r>
+        <w:rPr>
+          <w:highlight w:val="yellow"/>
+          <w:lang w:val="es-ES"/>
+        </w:rPr>
+        <w:t>B) Separar la implementación de la funcionalidad para mostrar solo lo esencial</w:t>
+      </w:r>
+    </w:p>
+    <w:p>
+      <w:pPr>
+        <w:pStyle w:val="Listaconvietas"/>
+      </w:pPr>
+      <w:r>
+        <w:t>C) Crear clases sin atributos</w:t>
+      </w:r>
+    </w:p>
+    <w:p>
+      <w:pPr>
+        <w:pStyle w:val="Listaconvietas"/>
+        <w:rPr>
+          <w:lang w:val="es-ES"/>
+        </w:rPr>
+      </w:pPr>
+      <w:r>
+        <w:rPr>
+          <w:lang w:val="es-ES"/>
+        </w:rPr>
+        <w:t>D) Ocultar los errores del usuario</w:t>
+      </w:r>
+    </w:p>
+    <w:p>
+      <w:pPr>
+        <w:rPr>
+          <w:lang w:val="es-ES"/>
+        </w:rPr>
+      </w:pPr>
+      <w:r>
+        <w:rPr>
+          <w:lang w:val="es-ES"/>
+        </w:rPr>
         <w:lastRenderedPageBreak/>
-        <w:t xml:space="preserve">    </w:t>
-      </w:r>
-      <w:r>
-        <w:rPr>
-          <w:highlight w:val="yellow"/>
-          <w:lang w:val="es-ES"/>
-        </w:rPr>
-        <w:t>-- Consulta que devuelve los empleados con al menos una venta</w:t>
-      </w:r>
-    </w:p>
-    <w:p>
-      <w:pPr>
-        <w:rPr>
-          <w:highlight w:val="yellow"/>
-          <w:lang w:val="es-ES"/>
-        </w:rPr>
-      </w:pPr>
-      <w:r>
-        <w:rPr>
-          <w:highlight w:val="yellow"/>
-          <w:lang w:val="es-ES"/>
-        </w:rPr>
-        <w:t xml:space="preserve">    SELECT DISTINCT e.id_empleado, e.nombre</w:t>
-      </w:r>
-    </w:p>
-    <w:p>
-      <w:pPr>
-        <w:rPr>
-          <w:highlight w:val="yellow"/>
-          <w:lang w:val="es-ES"/>
-        </w:rPr>
-      </w:pPr>
-      <w:r>
-        <w:rPr>
-          <w:highlight w:val="yellow"/>
-          <w:lang w:val="es-ES"/>
-        </w:rPr>
-        <w:t xml:space="preserve">    FROM Empleado e</w:t>
-      </w:r>
-    </w:p>
-    <w:p>
-      <w:pPr>
-        <w:rPr>
-          <w:highlight w:val="yellow"/>
-          <w:lang w:val="es-ES"/>
-        </w:rPr>
-      </w:pPr>
-      <w:r>
-        <w:rPr>
-          <w:highlight w:val="yellow"/>
-          <w:lang w:val="es-ES"/>
-        </w:rPr>
-        <w:t xml:space="preserve">    INNER JOIN EmpleadoVenta ev ON e.id_empleado = ev.id_empleado;</w:t>
-      </w:r>
-    </w:p>
-    <w:p>
-      <w:pPr>
-        <w:rPr>
-          <w:lang w:val="es-ES"/>
-        </w:rPr>
-      </w:pPr>
-      <w:r>
-        <w:rPr>
-          <w:highlight w:val="yellow"/>
-          <w:lang w:val="es-ES"/>
-        </w:rPr>
-        <w:t>END;</w:t>
-      </w:r>
-    </w:p>
-    <w:p>
-      <w:pPr>
-        <w:pStyle w:val="Ttulo2"/>
-        <w:rPr>
-          <w:lang w:val="es-ES"/>
-        </w:rPr>
-      </w:pPr>
-      <w:r>
-        <w:rPr>
-          <w:lang w:val="es-ES"/>
-        </w:rPr>
-        <w:t>Sección 4 – Programación Orientada a Objetos y Teoría General (Continuación)</w:t>
-      </w:r>
-    </w:p>
-    <w:p>
-      <w:pPr>
-        <w:rPr>
-          <w:lang w:val="es-ES"/>
-        </w:rPr>
-      </w:pPr>
-      <w:r>
-        <w:rPr>
-          <w:lang w:val="es-ES"/>
-        </w:rPr>
-        <w:t>La Programación Orientada a Objetos (POO) se basa en cuatro pilares fundamentales: encapsulamiento, herencia, polimorfismo y abstracción.</w:t>
-      </w:r>
-    </w:p>
-    <w:p>
-      <w:pPr>
-        <w:rPr>
-          <w:lang w:val="es-ES"/>
-        </w:rPr>
-      </w:pPr>
-      <w:r>
-        <w:rPr>
-          <w:lang w:val="es-ES"/>
-        </w:rPr>
-        <w:t>2</w:t>
-      </w:r>
-      <w:r>
-        <w:rPr>
-          <w:lang w:val="es-ES"/>
-        </w:rPr>
-        <w:t>3</w:t>
-      </w:r>
-      <w:r>
-        <w:rPr>
-          <w:lang w:val="es-ES"/>
-        </w:rPr>
-        <w:t>. ¿Qué es encapsulamiento en POO?</w:t>
-      </w:r>
-    </w:p>
-    <w:p>
-      <w:pPr>
-        <w:pStyle w:val="Listaconvietas"/>
-        <w:rPr>
-          <w:highlight w:val="yellow"/>
-          <w:lang w:val="es-ES"/>
-        </w:rPr>
-      </w:pPr>
-      <w:r>
-        <w:rPr>
-          <w:highlight w:val="yellow"/>
-          <w:lang w:val="es-ES"/>
-        </w:rPr>
-        <w:t>A) Ocultar los datos internos de un objeto y acceder solo mediante métodos públicos</w:t>
-      </w:r>
-    </w:p>
-    <w:p>
-      <w:pPr>
-        <w:pStyle w:val="Listaconvietas"/>
-        <w:rPr>
-          <w:lang w:val="es-ES"/>
-        </w:rPr>
-      </w:pPr>
-      <w:r>
-        <w:rPr>
-          <w:lang w:val="es-ES"/>
-        </w:rPr>
-        <w:t>B) Compartir todos los atributos entre clases</w:t>
-      </w:r>
-    </w:p>
-    <w:p>
-      <w:pPr>
-        <w:pStyle w:val="Listaconvietas"/>
-        <w:rPr>
-          <w:lang w:val="es-ES"/>
-        </w:rPr>
-      </w:pPr>
-      <w:r>
-        <w:rPr>
-          <w:lang w:val="es-ES"/>
-        </w:rPr>
-        <w:t>C) Permitir múltiples instancias de una clase</w:t>
-      </w:r>
-    </w:p>
-    <w:p>
-      <w:pPr>
-        <w:pStyle w:val="Listaconvietas"/>
-      </w:pPr>
-      <w:r>
-        <w:t>D) Almacenar métodos como propiedades</w:t>
-      </w:r>
-    </w:p>
-    <w:p>
-      <w:pPr>
-        <w:rPr>
-          <w:lang w:val="es-ES"/>
-        </w:rPr>
-      </w:pPr>
-      <w:r>
-        <w:rPr>
-          <w:lang w:val="es-ES"/>
-        </w:rPr>
-        <w:t>2</w:t>
-      </w:r>
-      <w:r>
-        <w:rPr>
-          <w:lang w:val="es-ES"/>
-        </w:rPr>
-        <w:t>5</w:t>
-      </w:r>
-      <w:r>
-        <w:rPr>
-          <w:lang w:val="es-ES"/>
-        </w:rPr>
-        <w:t>. ¿Qué es abstracción en POO?</w:t>
-      </w:r>
-    </w:p>
-    <w:p>
-      <w:pPr>
-        <w:pStyle w:val="Listaconvietas"/>
-        <w:rPr>
-          <w:lang w:val="es-ES"/>
-        </w:rPr>
-      </w:pPr>
-      <w:r>
-        <w:rPr>
-          <w:lang w:val="es-ES"/>
-        </w:rPr>
-        <w:t>A) El proceso de convertir objetos en texto</w:t>
-      </w:r>
-    </w:p>
-    <w:p>
-      <w:pPr>
-        <w:pStyle w:val="Listaconvietas"/>
-        <w:rPr>
-          <w:highlight w:val="yellow"/>
-          <w:lang w:val="es-ES"/>
-        </w:rPr>
-      </w:pPr>
-      <w:r>
-        <w:rPr>
-          <w:highlight w:val="yellow"/>
-          <w:lang w:val="es-ES"/>
-        </w:rPr>
-        <w:t>B) Separar la implementación de la funcionalidad para mostrar solo lo esencial</w:t>
-      </w:r>
-    </w:p>
-    <w:p>
-      <w:pPr>
-        <w:pStyle w:val="Listaconvietas"/>
-      </w:pPr>
-      <w:r>
-        <w:t>C) Crear clases sin atributos</w:t>
-      </w:r>
-    </w:p>
-    <w:p>
-      <w:pPr>
-        <w:pStyle w:val="Listaconvietas"/>
-        <w:rPr>
-          <w:lang w:val="es-ES"/>
-        </w:rPr>
-      </w:pPr>
-      <w:r>
-        <w:rPr>
-          <w:lang w:val="es-ES"/>
-        </w:rPr>
-        <w:t>D) Ocultar los errores del usuario</w:t>
-      </w:r>
-    </w:p>
-    <w:p>
-      <w:pPr>
-        <w:rPr>
-          <w:lang w:val="es-ES"/>
-        </w:rPr>
-      </w:pPr>
-      <w:r>
-        <w:rPr>
-          <w:lang w:val="es-ES"/>
-        </w:rPr>
         <w:t>2</w:t>
       </w:r>
       <w:r>
@@ -3059,7 +3340,6 @@
           <w:bCs/>
           <w:lang w:val="es-ES"/>
         </w:rPr>
-        <w:lastRenderedPageBreak/>
         <w:t>27. ¿Qué significa un código HTTP 301 o 302?</w:t>
       </w:r>
       <w:r>
@@ -3551,7 +3831,6 @@
         <w:rPr>
           <w:lang w:val="es-ES"/>
         </w:rPr>
-        <w:lastRenderedPageBreak/>
         <w:t>(Ej. crear tabla, añadir columna, modificar relación).</w:t>
       </w:r>
     </w:p>
@@ -4003,6 +4282,7 @@
         <w:rPr>
           <w:lang w:val="es-ES"/>
         </w:rPr>
+        <w:lastRenderedPageBreak/>
         <w:t>101 Switching Protocols: Se cambiará el protocolo, por ejemplo a WebSocket.</w:t>
       </w:r>
     </w:p>
@@ -4326,7 +4606,6 @@
         <w:rPr>
           <w:lang w:val="es-ES"/>
         </w:rPr>
-        <w:lastRenderedPageBreak/>
         <w:t>401 Unauthorized: Falta autenticación.</w:t>
       </w:r>
     </w:p>
@@ -4532,15 +4811,7 @@
           <w:bCs/>
           <w:lang w:val="es-ES"/>
         </w:rPr>
-        <w:t xml:space="preserve"> </w:t>
-      </w:r>
-      <w:r>
-        <w:rPr>
-          <w:b/>
-          <w:bCs/>
-          <w:lang w:val="es-ES"/>
-        </w:rPr>
-        <w:t>¿Qué es .Net?</w:t>
+        <w:t xml:space="preserve"> ¿Qué es .Net?</w:t>
       </w:r>
     </w:p>
     <w:p>
@@ -4614,23 +4885,7 @@
           <w:bCs/>
           <w:lang w:val="es-ES"/>
         </w:rPr>
-        <w:t xml:space="preserve"> ¿Qué es </w:t>
-      </w:r>
-      <w:r>
-        <w:rPr>
-          <w:b/>
-          <w:bCs/>
-          <w:lang w:val="es-ES"/>
-        </w:rPr>
-        <w:t>un ORM</w:t>
-      </w:r>
-      <w:r>
-        <w:rPr>
-          <w:b/>
-          <w:bCs/>
-          <w:lang w:val="es-ES"/>
-        </w:rPr>
-        <w:t>?</w:t>
+        <w:t xml:space="preserve"> ¿Qué es un ORM?</w:t>
       </w:r>
     </w:p>
     <w:p>

</xml_diff>